<commit_message>
fixed positioning issues. There may still be slight rounding issues due to the 1.3f scaling factor which introduces lots of rounding error. It should be good enough however for eSignLive.
</commit_message>
<xml_diff>
--- a/sdk/src/main/resources/document-for-pdfbox-anchor-extraction.pdf.docx
+++ b/sdk/src/main/resources/document-for-pdfbox-anchor-extraction.pdf.docx
@@ -6,6 +6,12 @@
       <w:r>
         <w:t>BOTTOMRIGHT</w:t>
       </w:r>
+      <w:r>
+        <w:t xml:space="preserve">                                                                          </w:t>
+      </w:r>
+      <w:r>
+        <w:t>TOPRIGHT</w:t>
+      </w:r>
     </w:p>
     <w:p/>
     <w:p/>
@@ -15,25 +21,25 @@
       <w:r>
         <w:t>BOTTOMLEFT</w:t>
       </w:r>
+      <w:r>
+        <w:t xml:space="preserve">                                                                             </w:t>
+      </w:r>
+      <w:bookmarkStart w:id="0" w:name="_GoBack"/>
+      <w:bookmarkEnd w:id="0"/>
+      <w:r>
+        <w:t>TOPLEFT</w:t>
+      </w:r>
     </w:p>
     <w:p/>
     <w:p/>
     <w:p/>
     <w:p/>
-    <w:p>
-      <w:r>
-        <w:t>TOPRIGHT</w:t>
-      </w:r>
-    </w:p>
-    <w:p/>
-    <w:p/>
-    <w:p/>
-    <w:p/>
-    <w:p>
-      <w:r>
-        <w:t>TOPLEFT</w:t>
-      </w:r>
-    </w:p>
+    <w:p/>
+    <w:p/>
+    <w:p/>
+    <w:p/>
+    <w:p/>
+    <w:p/>
     <w:p/>
     <w:p/>
     <w:p/>
@@ -60,8 +66,6 @@
       <w:r>
         <w:t>OCCURRENCE 2</w:t>
       </w:r>
-      <w:bookmarkStart w:id="0" w:name="_GoBack"/>
-      <w:bookmarkEnd w:id="0"/>
     </w:p>
     <w:p/>
     <w:p/>

</xml_diff>